<commit_message>
-Completado del Documento: Especificación Caso de Uso Gestionar Profesor. -Realización de Diagramas de Secuencia (Alta, Baja y Modificación) del CU Gestionar Profesor.
</commit_message>
<xml_diff>
--- a/Elaboración/Especificaciones CU/Especificacion Caso de Uso Gestionar Profesor.docx
+++ b/Elaboración/Especificaciones CU/Especificacion Caso de Uso Gestionar Profesor.docx
@@ -572,7 +572,7 @@
               <w:noProof/>
               <w:sz w:val="22"/>
               <w:szCs w:val="22"/>
-              <w:lang w:eastAsia="es-ES"/>
+              <w:lang w:val="es-AR" w:eastAsia="es-AR"/>
             </w:rPr>
           </w:pPr>
           <w:r>
@@ -584,7 +584,7 @@
           <w:r>
             <w:fldChar w:fldCharType="separate"/>
           </w:r>
-          <w:hyperlink w:anchor="_Toc257615429" w:history="1">
+          <w:hyperlink w:anchor="_Toc17389724" w:history="1">
             <w:r>
               <w:rPr>
                 <w:rStyle w:val="Hipervnculo"/>
@@ -611,7 +611,7 @@
                 <w:noProof/>
                 <w:webHidden/>
               </w:rPr>
-              <w:instrText xml:space="preserve"> PAGEREF _Toc257615429 \h </w:instrText>
+              <w:instrText xml:space="preserve"> PAGEREF _Toc17389724 \h </w:instrText>
             </w:r>
             <w:r>
               <w:rPr>
@@ -631,7 +631,7 @@
                 <w:noProof/>
                 <w:webHidden/>
               </w:rPr>
-              <w:t>3</w:t>
+              <w:t>4</w:t>
             </w:r>
             <w:r>
               <w:rPr>
@@ -652,10 +652,10 @@
               <w:noProof/>
               <w:sz w:val="22"/>
               <w:szCs w:val="22"/>
-              <w:lang w:eastAsia="es-ES"/>
+              <w:lang w:val="es-AR" w:eastAsia="es-AR"/>
             </w:rPr>
           </w:pPr>
-          <w:hyperlink w:anchor="_Toc257615430" w:history="1">
+          <w:hyperlink w:anchor="_Toc17389725" w:history="1">
             <w:r>
               <w:rPr>
                 <w:rStyle w:val="Hipervnculo"/>
@@ -682,7 +682,7 @@
                 <w:noProof/>
                 <w:webHidden/>
               </w:rPr>
-              <w:instrText xml:space="preserve"> PAGEREF _Toc257615430 \h </w:instrText>
+              <w:instrText xml:space="preserve"> PAGEREF _Toc17389725 \h </w:instrText>
             </w:r>
             <w:r>
               <w:rPr>
@@ -702,7 +702,7 @@
                 <w:noProof/>
                 <w:webHidden/>
               </w:rPr>
-              <w:t>3</w:t>
+              <w:t>4</w:t>
             </w:r>
             <w:r>
               <w:rPr>
@@ -723,10 +723,10 @@
               <w:noProof/>
               <w:sz w:val="22"/>
               <w:szCs w:val="22"/>
-              <w:lang w:eastAsia="es-ES"/>
+              <w:lang w:val="es-AR" w:eastAsia="es-AR"/>
             </w:rPr>
           </w:pPr>
-          <w:hyperlink w:anchor="_Toc257615431" w:history="1">
+          <w:hyperlink w:anchor="_Toc17389726" w:history="1">
             <w:r>
               <w:rPr>
                 <w:rStyle w:val="Hipervnculo"/>
@@ -753,7 +753,7 @@
                 <w:noProof/>
                 <w:webHidden/>
               </w:rPr>
-              <w:instrText xml:space="preserve"> PAGEREF _Toc257615431 \h </w:instrText>
+              <w:instrText xml:space="preserve"> PAGEREF _Toc17389726 \h </w:instrText>
             </w:r>
             <w:r>
               <w:rPr>
@@ -773,7 +773,7 @@
                 <w:noProof/>
                 <w:webHidden/>
               </w:rPr>
-              <w:t>3</w:t>
+              <w:t>4</w:t>
             </w:r>
             <w:r>
               <w:rPr>
@@ -794,10 +794,10 @@
               <w:noProof/>
               <w:sz w:val="22"/>
               <w:szCs w:val="22"/>
-              <w:lang w:eastAsia="es-ES"/>
+              <w:lang w:val="es-AR" w:eastAsia="es-AR"/>
             </w:rPr>
           </w:pPr>
-          <w:hyperlink w:anchor="_Toc257615432" w:history="1">
+          <w:hyperlink w:anchor="_Toc17389727" w:history="1">
             <w:r>
               <w:rPr>
                 <w:rStyle w:val="Hipervnculo"/>
@@ -824,7 +824,7 @@
                 <w:noProof/>
                 <w:webHidden/>
               </w:rPr>
-              <w:instrText xml:space="preserve"> PAGEREF _Toc257615432 \h </w:instrText>
+              <w:instrText xml:space="preserve"> PAGEREF _Toc17389727 \h </w:instrText>
             </w:r>
             <w:r>
               <w:rPr>
@@ -844,7 +844,7 @@
                 <w:noProof/>
                 <w:webHidden/>
               </w:rPr>
-              <w:t>3</w:t>
+              <w:t>4</w:t>
             </w:r>
             <w:r>
               <w:rPr>
@@ -865,10 +865,10 @@
               <w:noProof/>
               <w:sz w:val="22"/>
               <w:szCs w:val="22"/>
-              <w:lang w:eastAsia="es-ES"/>
+              <w:lang w:val="es-AR" w:eastAsia="es-AR"/>
             </w:rPr>
           </w:pPr>
-          <w:hyperlink w:anchor="_Toc257615433" w:history="1">
+          <w:hyperlink w:anchor="_Toc17389728" w:history="1">
             <w:r>
               <w:rPr>
                 <w:rStyle w:val="Hipervnculo"/>
@@ -895,7 +895,7 @@
                 <w:noProof/>
                 <w:webHidden/>
               </w:rPr>
-              <w:instrText xml:space="preserve"> PAGEREF _Toc257615433 \h </w:instrText>
+              <w:instrText xml:space="preserve"> PAGEREF _Toc17389728 \h </w:instrText>
             </w:r>
             <w:r>
               <w:rPr>
@@ -915,7 +915,7 @@
                 <w:noProof/>
                 <w:webHidden/>
               </w:rPr>
-              <w:t>3</w:t>
+              <w:t>4</w:t>
             </w:r>
             <w:r>
               <w:rPr>
@@ -936,10 +936,10 @@
               <w:noProof/>
               <w:sz w:val="22"/>
               <w:szCs w:val="22"/>
-              <w:lang w:eastAsia="es-ES"/>
+              <w:lang w:val="es-AR" w:eastAsia="es-AR"/>
             </w:rPr>
           </w:pPr>
-          <w:hyperlink w:anchor="_Toc257615434" w:history="1">
+          <w:hyperlink w:anchor="_Toc17389729" w:history="1">
             <w:r>
               <w:rPr>
                 <w:rStyle w:val="Hipervnculo"/>
@@ -966,7 +966,7 @@
                 <w:noProof/>
                 <w:webHidden/>
               </w:rPr>
-              <w:instrText xml:space="preserve"> PAGEREF _Toc257615434 \h </w:instrText>
+              <w:instrText xml:space="preserve"> PAGEREF _Toc17389729 \h </w:instrText>
             </w:r>
             <w:r>
               <w:rPr>
@@ -986,7 +986,7 @@
                 <w:noProof/>
                 <w:webHidden/>
               </w:rPr>
-              <w:t>3</w:t>
+              <w:t>5</w:t>
             </w:r>
             <w:r>
               <w:rPr>
@@ -1007,10 +1007,10 @@
               <w:noProof/>
               <w:sz w:val="22"/>
               <w:szCs w:val="22"/>
-              <w:lang w:eastAsia="es-ES"/>
+              <w:lang w:val="es-AR" w:eastAsia="es-AR"/>
             </w:rPr>
           </w:pPr>
-          <w:hyperlink w:anchor="_Toc257615435" w:history="1">
+          <w:hyperlink w:anchor="_Toc17389730" w:history="1">
             <w:r>
               <w:rPr>
                 <w:rStyle w:val="Hipervnculo"/>
@@ -1037,7 +1037,7 @@
                 <w:noProof/>
                 <w:webHidden/>
               </w:rPr>
-              <w:instrText xml:space="preserve"> PAGEREF _Toc257615435 \h </w:instrText>
+              <w:instrText xml:space="preserve"> PAGEREF _Toc17389730 \h </w:instrText>
             </w:r>
             <w:r>
               <w:rPr>
@@ -1057,7 +1057,7 @@
                 <w:noProof/>
                 <w:webHidden/>
               </w:rPr>
-              <w:t>3</w:t>
+              <w:t>6</w:t>
             </w:r>
             <w:r>
               <w:rPr>
@@ -1078,10 +1078,10 @@
               <w:noProof/>
               <w:sz w:val="22"/>
               <w:szCs w:val="22"/>
-              <w:lang w:eastAsia="es-ES"/>
+              <w:lang w:val="es-AR" w:eastAsia="es-AR"/>
             </w:rPr>
           </w:pPr>
-          <w:hyperlink w:anchor="_Toc257615436" w:history="1">
+          <w:hyperlink w:anchor="_Toc17389731" w:history="1">
             <w:r>
               <w:rPr>
                 <w:rStyle w:val="Hipervnculo"/>
@@ -1108,7 +1108,7 @@
                 <w:noProof/>
                 <w:webHidden/>
               </w:rPr>
-              <w:instrText xml:space="preserve"> PAGEREF _Toc257615436 \h </w:instrText>
+              <w:instrText xml:space="preserve"> PAGEREF _Toc17389731 \h </w:instrText>
             </w:r>
             <w:r>
               <w:rPr>
@@ -1128,7 +1128,7 @@
                 <w:noProof/>
                 <w:webHidden/>
               </w:rPr>
-              <w:t>3</w:t>
+              <w:t>6</w:t>
             </w:r>
             <w:r>
               <w:rPr>
@@ -1149,10 +1149,10 @@
               <w:noProof/>
               <w:sz w:val="22"/>
               <w:szCs w:val="22"/>
-              <w:lang w:eastAsia="es-ES"/>
+              <w:lang w:val="es-AR" w:eastAsia="es-AR"/>
             </w:rPr>
           </w:pPr>
-          <w:hyperlink w:anchor="_Toc257615437" w:history="1">
+          <w:hyperlink w:anchor="_Toc17389732" w:history="1">
             <w:r>
               <w:rPr>
                 <w:rStyle w:val="Hipervnculo"/>
@@ -1179,7 +1179,7 @@
                 <w:noProof/>
                 <w:webHidden/>
               </w:rPr>
-              <w:instrText xml:space="preserve"> PAGEREF _Toc257615437 \h </w:instrText>
+              <w:instrText xml:space="preserve"> PAGEREF _Toc17389732 \h </w:instrText>
             </w:r>
             <w:r>
               <w:rPr>
@@ -1199,149 +1199,7 @@
                 <w:noProof/>
                 <w:webHidden/>
               </w:rPr>
-              <w:t>3</w:t>
-            </w:r>
-            <w:r>
-              <w:rPr>
-                <w:noProof/>
-                <w:webHidden/>
-              </w:rPr>
-              <w:fldChar w:fldCharType="end"/>
-            </w:r>
-          </w:hyperlink>
-        </w:p>
-        <w:p>
-          <w:pPr>
-            <w:pStyle w:val="TDC2"/>
-            <w:rPr>
-              <w:rFonts w:eastAsiaTheme="minorEastAsia"/>
-              <w:i w:val="0"/>
-              <w:iCs w:val="0"/>
-              <w:noProof/>
-              <w:sz w:val="22"/>
-              <w:szCs w:val="22"/>
-              <w:lang w:eastAsia="es-ES"/>
-            </w:rPr>
-          </w:pPr>
-          <w:hyperlink w:anchor="_Toc257615438" w:history="1">
-            <w:r>
-              <w:rPr>
-                <w:rStyle w:val="Hipervnculo"/>
-                <w:noProof/>
-              </w:rPr>
-              <w:t>Diagrama de Colaboración</w:t>
-            </w:r>
-            <w:r>
-              <w:rPr>
-                <w:noProof/>
-                <w:webHidden/>
-              </w:rPr>
-              <w:tab/>
-            </w:r>
-            <w:r>
-              <w:rPr>
-                <w:noProof/>
-                <w:webHidden/>
-              </w:rPr>
-              <w:fldChar w:fldCharType="begin"/>
-            </w:r>
-            <w:r>
-              <w:rPr>
-                <w:noProof/>
-                <w:webHidden/>
-              </w:rPr>
-              <w:instrText xml:space="preserve"> PAGEREF _Toc257615438 \h </w:instrText>
-            </w:r>
-            <w:r>
-              <w:rPr>
-                <w:noProof/>
-                <w:webHidden/>
-              </w:rPr>
-            </w:r>
-            <w:r>
-              <w:rPr>
-                <w:noProof/>
-                <w:webHidden/>
-              </w:rPr>
-              <w:fldChar w:fldCharType="separate"/>
-            </w:r>
-            <w:r>
-              <w:rPr>
-                <w:noProof/>
-                <w:webHidden/>
-              </w:rPr>
-              <w:t>3</w:t>
-            </w:r>
-            <w:r>
-              <w:rPr>
-                <w:noProof/>
-                <w:webHidden/>
-              </w:rPr>
-              <w:fldChar w:fldCharType="end"/>
-            </w:r>
-          </w:hyperlink>
-        </w:p>
-        <w:p>
-          <w:pPr>
-            <w:pStyle w:val="TDC2"/>
-            <w:rPr>
-              <w:rFonts w:eastAsiaTheme="minorEastAsia"/>
-              <w:i w:val="0"/>
-              <w:iCs w:val="0"/>
-              <w:noProof/>
-              <w:sz w:val="22"/>
-              <w:szCs w:val="22"/>
-              <w:lang w:eastAsia="es-ES"/>
-            </w:rPr>
-          </w:pPr>
-          <w:hyperlink w:anchor="_Toc257615439" w:history="1">
-            <w:r>
-              <w:rPr>
-                <w:rStyle w:val="Hipervnculo"/>
-                <w:noProof/>
-              </w:rPr>
-              <w:t>Diagrama de Estados</w:t>
-            </w:r>
-            <w:r>
-              <w:rPr>
-                <w:noProof/>
-                <w:webHidden/>
-              </w:rPr>
-              <w:tab/>
-            </w:r>
-            <w:r>
-              <w:rPr>
-                <w:noProof/>
-                <w:webHidden/>
-              </w:rPr>
-              <w:fldChar w:fldCharType="begin"/>
-            </w:r>
-            <w:r>
-              <w:rPr>
-                <w:noProof/>
-                <w:webHidden/>
-              </w:rPr>
-              <w:instrText xml:space="preserve"> PAGEREF _Toc257615439 \h </w:instrText>
-            </w:r>
-            <w:r>
-              <w:rPr>
-                <w:noProof/>
-                <w:webHidden/>
-              </w:rPr>
-            </w:r>
-            <w:r>
-              <w:rPr>
-                <w:noProof/>
-                <w:webHidden/>
-              </w:rPr>
-              <w:fldChar w:fldCharType="separate"/>
-            </w:r>
-            <w:r>
-              <w:rPr>
-                <w:noProof/>
-                <w:webHidden/>
-              </w:rPr>
-              <w:t>3</w:t>
+              <w:t>6</w:t>
             </w:r>
             <w:r>
               <w:rPr>
@@ -1401,7 +1259,7 @@
       </w:pPr>
       <w:bookmarkStart w:id="0" w:name="_Toc228206475"/>
       <w:bookmarkStart w:id="1" w:name="_Toc234686580"/>
-      <w:bookmarkStart w:id="2" w:name="_Toc257615429"/>
+      <w:bookmarkStart w:id="2" w:name="_Toc17389724"/>
       <w:r>
         <w:t>Descripción</w:t>
       </w:r>
@@ -1437,7 +1295,7 @@
       </w:pPr>
       <w:bookmarkStart w:id="3" w:name="_Toc228206476"/>
       <w:bookmarkStart w:id="4" w:name="_Toc234686581"/>
-      <w:bookmarkStart w:id="5" w:name="_Toc257615430"/>
+      <w:bookmarkStart w:id="5" w:name="_Toc17389725"/>
       <w:r>
         <w:t>Actores del CU</w:t>
       </w:r>
@@ -1459,7 +1317,7 @@
       </w:pPr>
       <w:bookmarkStart w:id="6" w:name="_Toc228206477"/>
       <w:bookmarkStart w:id="7" w:name="_Toc234686582"/>
-      <w:bookmarkStart w:id="8" w:name="_Toc257615431"/>
+      <w:bookmarkStart w:id="8" w:name="_Toc17389726"/>
       <w:r>
         <w:t>Precondiciones</w:t>
       </w:r>
@@ -1473,14 +1331,8 @@
     <w:p>
       <w:pPr>
         <w:pStyle w:val="PSI-Normal"/>
-        <w:rPr>
-          <w:lang w:val="es-ES"/>
-        </w:rPr>
-      </w:pPr>
-      <w:r>
-        <w:rPr>
-          <w:lang w:val="es-ES"/>
-        </w:rPr>
+      </w:pPr>
+      <w:r>
         <w:t>Haber ingresado al sistema</w:t>
       </w:r>
     </w:p>
@@ -1495,7 +1347,7 @@
       </w:pPr>
       <w:bookmarkStart w:id="9" w:name="_Toc228206478"/>
       <w:bookmarkStart w:id="10" w:name="_Toc234686583"/>
-      <w:bookmarkStart w:id="11" w:name="_Toc257615432"/>
+      <w:bookmarkStart w:id="11" w:name="_Toc17389727"/>
       <w:r>
         <w:t>Flujo de Eventos Normal</w:t>
       </w:r>
@@ -1506,118 +1358,65 @@
     <w:p>
       <w:pPr>
         <w:pStyle w:val="PSI-Normal"/>
-        <w:numPr>
-          <w:ilvl w:val="0"/>
-          <w:numId w:val="13"/>
-        </w:numPr>
-        <w:spacing w:before="0" w:line="240" w:lineRule="auto"/>
-        <w:rPr>
-          <w:lang w:val="es-ES"/>
-        </w:rPr>
-      </w:pPr>
-      <w:r>
-        <w:rPr>
-          <w:lang w:val="es-ES"/>
-        </w:rPr>
+      </w:pPr>
+      <w:r>
+        <w:t xml:space="preserve">1. </w:t>
+      </w:r>
+      <w:r>
         <w:t>Se presenta al empleado de Secretaría Académica, la pantalla de Profesores que</w:t>
       </w:r>
       <w:r>
-        <w:rPr>
-          <w:lang w:val="es-ES"/>
-        </w:rPr>
         <w:t xml:space="preserve"> muestra un listado de Profesores y tres botones. Para cada Profesor existe un botón "Modificar" y "Eliminar" y existe un botón para crear un nuevo Profesor. </w:t>
       </w:r>
     </w:p>
     <w:p>
       <w:pPr>
         <w:pStyle w:val="PSI-Normal"/>
-        <w:numPr>
-          <w:ilvl w:val="0"/>
-          <w:numId w:val="13"/>
-        </w:numPr>
-        <w:spacing w:before="0" w:line="240" w:lineRule="auto"/>
-        <w:rPr>
-          <w:lang w:val="es-ES"/>
-        </w:rPr>
-      </w:pPr>
-      <w:r>
-        <w:rPr>
-          <w:lang w:val="es-ES"/>
-        </w:rPr>
+      </w:pPr>
+      <w:r>
+        <w:t xml:space="preserve">2. </w:t>
+      </w:r>
+      <w:r>
         <w:t>Si el empleado de Secretaría Académica presiona el botón “Nuev</w:t>
       </w:r>
       <w:r>
-        <w:rPr>
-          <w:lang w:val="es-ES"/>
-        </w:rPr>
         <w:t>o</w:t>
       </w:r>
       <w:r>
-        <w:rPr>
-          <w:lang w:val="es-ES"/>
-        </w:rPr>
         <w:t xml:space="preserve"> </w:t>
       </w:r>
       <w:r>
-        <w:rPr>
-          <w:lang w:val="es-ES"/>
-        </w:rPr>
         <w:t>Profesor” continúa en el flujo alternativo 1</w:t>
       </w:r>
       <w:r>
-        <w:rPr>
-          <w:lang w:val="es-ES"/>
-        </w:rPr>
         <w:t xml:space="preserve"> “Alta de </w:t>
       </w:r>
       <w:r>
-        <w:rPr>
-          <w:lang w:val="es-ES"/>
-        </w:rPr>
         <w:t>Profesor</w:t>
       </w:r>
       <w:r>
-        <w:rPr>
-          <w:lang w:val="es-ES"/>
-        </w:rPr>
         <w:t>”.</w:t>
       </w:r>
     </w:p>
     <w:p>
       <w:pPr>
         <w:pStyle w:val="PSI-Normal"/>
-        <w:numPr>
-          <w:ilvl w:val="0"/>
-          <w:numId w:val="13"/>
-        </w:numPr>
-        <w:spacing w:before="0" w:line="240" w:lineRule="auto"/>
-        <w:rPr>
-          <w:lang w:val="es-ES"/>
-        </w:rPr>
-      </w:pPr>
-      <w:r>
-        <w:rPr>
-          <w:lang w:val="es-ES"/>
-        </w:rPr>
+      </w:pPr>
+      <w:r>
+        <w:t xml:space="preserve">3. </w:t>
+      </w:r>
+      <w:r>
         <w:t>Si el empleado de Secretaría Académica presiona el botón “Modificar Profesor” continúa en el flujo alternativo 2 “Modificación de Profesor”.</w:t>
       </w:r>
     </w:p>
     <w:p>
       <w:pPr>
         <w:pStyle w:val="PSI-Normal"/>
-        <w:numPr>
-          <w:ilvl w:val="0"/>
-          <w:numId w:val="13"/>
-        </w:numPr>
-        <w:spacing w:before="0" w:line="240" w:lineRule="auto"/>
-        <w:rPr>
-          <w:lang w:val="es-ES"/>
-        </w:rPr>
-      </w:pPr>
-      <w:r>
-        <w:rPr>
-          <w:lang w:val="es-ES"/>
-        </w:rPr>
+      </w:pPr>
+      <w:r>
+        <w:t xml:space="preserve">4. </w:t>
+      </w:r>
+      <w:r>
         <w:t>Si el empleado de Secretaría Académica presiona el botón “Eliminar Profesor” continúa en el flujo alternativo 3 “Baja de Profesor”.</w:t>
       </w:r>
     </w:p>
@@ -1632,7 +1431,7 @@
       </w:pPr>
       <w:bookmarkStart w:id="12" w:name="_Toc228206479"/>
       <w:bookmarkStart w:id="13" w:name="_Toc234686584"/>
-      <w:bookmarkStart w:id="14" w:name="_Toc257615433"/>
+      <w:bookmarkStart w:id="14" w:name="_Toc17389728"/>
       <w:proofErr w:type="spellStart"/>
       <w:r>
         <w:t>Poscondiciones</w:t>
@@ -1647,10 +1446,65 @@
     </w:p>
     <w:p>
       <w:pPr>
-        <w:pStyle w:val="PSI-Comentario"/>
-      </w:pPr>
-      <w:r>
-        <w:t>[Efectos que de forma inmediata tiene la realización del Caso de Uso sobre el estado del sistema]</w:t>
+        <w:pStyle w:val="PSI-Normal"/>
+      </w:pPr>
+      <w:r>
+        <w:t>1. Alta de Profesor</w:t>
+      </w:r>
+      <w:r>
+        <w:t xml:space="preserve">: </w:t>
+      </w:r>
+    </w:p>
+    <w:p>
+      <w:pPr>
+        <w:pStyle w:val="PSI-Normal"/>
+      </w:pPr>
+      <w:r>
+        <w:t>El sistema da de alta un Profesor exitosamente y queda a la espera de una acción.</w:t>
+      </w:r>
+    </w:p>
+    <w:p>
+      <w:pPr>
+        <w:pStyle w:val="PSI-Normal"/>
+      </w:pPr>
+      <w:r>
+        <w:t xml:space="preserve">2. Modificación de </w:t>
+      </w:r>
+      <w:r>
+        <w:t>Profesor</w:t>
+      </w:r>
+      <w:r>
+        <w:t xml:space="preserve">: </w:t>
+      </w:r>
+    </w:p>
+    <w:p>
+      <w:pPr>
+        <w:pStyle w:val="PSI-Normal"/>
+      </w:pPr>
+      <w:r>
+        <w:t>El sistema modifica los datos de un Profesor exitosamente y queda a la espera de una acción.</w:t>
+      </w:r>
+    </w:p>
+    <w:p>
+      <w:pPr>
+        <w:pStyle w:val="PSI-Normal"/>
+      </w:pPr>
+      <w:r>
+        <w:t xml:space="preserve">3. Baja de </w:t>
+      </w:r>
+      <w:r>
+        <w:t>Profesor</w:t>
+      </w:r>
+      <w:r>
+        <w:t xml:space="preserve">: </w:t>
+      </w:r>
+    </w:p>
+    <w:p>
+      <w:pPr>
+        <w:pStyle w:val="PSI-Normal"/>
+      </w:pPr>
+      <w:r>
+        <w:t xml:space="preserve">El sistema da de baja un Profesor exitosamente y queda a la espera de una acción. </w:t>
       </w:r>
     </w:p>
     <w:p>
@@ -1664,8 +1518,9 @@
       </w:pPr>
       <w:bookmarkStart w:id="15" w:name="_Toc228206480"/>
       <w:bookmarkStart w:id="16" w:name="_Toc234686585"/>
-      <w:bookmarkStart w:id="17" w:name="_Toc257615434"/>
-      <w:r>
+      <w:bookmarkStart w:id="17" w:name="_Toc17389729"/>
+      <w:r>
+        <w:lastRenderedPageBreak/>
         <w:t>Flujo de Eventos Alternativo</w:t>
       </w:r>
       <w:bookmarkEnd w:id="15"/>
@@ -1675,122 +1530,77 @@
     <w:p>
       <w:pPr>
         <w:pStyle w:val="PSI-Normal"/>
-        <w:rPr>
-          <w:u w:val="single"/>
-        </w:rPr>
-      </w:pPr>
-      <w:r>
-        <w:rPr>
-          <w:u w:val="single"/>
-        </w:rPr>
+      </w:pPr>
+      <w:r>
         <w:t xml:space="preserve">Flujo Alternativo 1: </w:t>
       </w:r>
     </w:p>
     <w:p>
       <w:pPr>
         <w:pStyle w:val="PSI-Normal"/>
-        <w:rPr>
-          <w:lang w:val="es-ES"/>
-        </w:rPr>
-      </w:pPr>
-      <w:r>
-        <w:rPr>
-          <w:lang w:val="es-ES"/>
-        </w:rPr>
+      </w:pPr>
+      <w:r>
         <w:t>2.1 "Alta de Profesor"</w:t>
       </w:r>
     </w:p>
     <w:p>
       <w:pPr>
         <w:pStyle w:val="PSI-Normal"/>
-        <w:rPr>
-          <w:u w:val="single"/>
-          <w:lang w:val="es-ES"/>
-        </w:rPr>
-      </w:pPr>
-    </w:p>
-    <w:p>
-      <w:pPr>
-        <w:pStyle w:val="PSI-Normal"/>
-        <w:ind w:left="360" w:firstLine="0"/>
-        <w:rPr>
-          <w:lang w:val="es-ES"/>
-        </w:rPr>
-      </w:pPr>
-      <w:r>
-        <w:rPr>
-          <w:lang w:val="es-ES"/>
-        </w:rPr>
+      </w:pPr>
+    </w:p>
+    <w:p>
+      <w:pPr>
+        <w:pStyle w:val="PSI-Normal"/>
+      </w:pPr>
+      <w:r>
         <w:t>2.1.1 Se presenta al empleado de Secretaría Académica la pantalla de Alta de Profesor.</w:t>
       </w:r>
     </w:p>
     <w:p>
       <w:pPr>
         <w:pStyle w:val="PSI-Normal"/>
-        <w:ind w:left="360" w:firstLine="0"/>
-        <w:rPr>
-          <w:lang w:val="es-ES"/>
-        </w:rPr>
-      </w:pPr>
-      <w:r>
-        <w:rPr>
-          <w:lang w:val="es-ES"/>
-        </w:rPr>
+      </w:pPr>
+      <w:r>
         <w:t>2.1.2 El</w:t>
       </w:r>
       <w:r>
-        <w:rPr>
-          <w:lang w:val="es-ES"/>
-        </w:rPr>
         <w:t xml:space="preserve"> empleado de Secretaría</w:t>
       </w:r>
       <w:r>
-        <w:rPr>
-          <w:lang w:val="es-ES"/>
-        </w:rPr>
-        <w:t xml:space="preserve"> Académica completa los campos del formulario.</w:t>
-      </w:r>
-    </w:p>
-    <w:p>
-      <w:pPr>
-        <w:pStyle w:val="PSI-Normal"/>
-        <w:ind w:left="360" w:firstLine="0"/>
-        <w:rPr>
-          <w:lang w:val="es-ES"/>
-        </w:rPr>
-      </w:pPr>
-      <w:r>
-        <w:rPr>
-          <w:lang w:val="es-ES"/>
-        </w:rPr>
+        <w:t xml:space="preserve"> Académica completa los campos del formulario</w:t>
+      </w:r>
+      <w:r>
+        <w:t xml:space="preserve"> (Apellido, Nombre, DNI, Email y Departamento)</w:t>
+      </w:r>
+      <w:r>
+        <w:t>.</w:t>
+      </w:r>
+    </w:p>
+    <w:p>
+      <w:pPr>
+        <w:pStyle w:val="PSI-Normal"/>
+      </w:pPr>
+      <w:r>
         <w:t>2.1.3 El</w:t>
       </w:r>
       <w:r>
-        <w:rPr>
-          <w:lang w:val="es-ES"/>
-        </w:rPr>
         <w:t xml:space="preserve"> empleado de Secretaría</w:t>
       </w:r>
       <w:r>
-        <w:rPr>
-          <w:lang w:val="es-ES"/>
-        </w:rPr>
-        <w:t xml:space="preserve"> Académica presiona el botón “Guardar”.</w:t>
-      </w:r>
-    </w:p>
-    <w:p>
-      <w:pPr>
-        <w:pStyle w:val="PSI-Normal"/>
-        <w:ind w:left="360" w:firstLine="0"/>
-        <w:rPr>
-          <w:lang w:val="es-ES"/>
-        </w:rPr>
-      </w:pPr>
-      <w:r>
-        <w:rPr>
-          <w:lang w:val="es-ES"/>
-        </w:rPr>
-        <w:lastRenderedPageBreak/>
+        <w:t xml:space="preserve"> Académica presiona el botón “</w:t>
+      </w:r>
+      <w:r>
+        <w:t>Confirmar</w:t>
+      </w:r>
+      <w:r>
+        <w:t>”.</w:t>
+      </w:r>
+    </w:p>
+    <w:p>
+      <w:pPr>
+        <w:pStyle w:val="PSI-Normal"/>
+      </w:pPr>
+      <w:r>
         <w:t>2.1.4 Se guardan los datos del profesor en el sistema.</w:t>
       </w:r>
     </w:p>
@@ -1805,121 +1615,77 @@
     <w:p>
       <w:pPr>
         <w:pStyle w:val="PSI-Normal"/>
-        <w:rPr>
-          <w:u w:val="single"/>
-        </w:rPr>
-      </w:pPr>
-      <w:r>
-        <w:rPr>
-          <w:u w:val="single"/>
-        </w:rPr>
+      </w:pPr>
+      <w:r>
         <w:t xml:space="preserve">Flujo Alternativo 2: </w:t>
       </w:r>
     </w:p>
     <w:p>
       <w:pPr>
         <w:pStyle w:val="PSI-Normal"/>
-        <w:rPr>
-          <w:lang w:val="es-ES"/>
-        </w:rPr>
-      </w:pPr>
-      <w:r>
-        <w:rPr>
-          <w:lang w:val="es-ES"/>
-        </w:rPr>
+      </w:pPr>
+      <w:r>
         <w:t>3.1 "Modificación de Profesor"</w:t>
       </w:r>
     </w:p>
     <w:p>
       <w:pPr>
         <w:pStyle w:val="PSI-Normal"/>
-        <w:rPr>
-          <w:u w:val="single"/>
-          <w:lang w:val="es-ES"/>
-        </w:rPr>
-      </w:pPr>
-    </w:p>
-    <w:p>
-      <w:pPr>
-        <w:pStyle w:val="PSI-Normal"/>
-        <w:ind w:left="360" w:firstLine="0"/>
-        <w:rPr>
-          <w:lang w:val="es-ES"/>
-        </w:rPr>
-      </w:pPr>
-      <w:r>
-        <w:rPr>
-          <w:lang w:val="es-ES"/>
-        </w:rPr>
+      </w:pPr>
+    </w:p>
+    <w:p>
+      <w:pPr>
+        <w:pStyle w:val="PSI-Normal"/>
+      </w:pPr>
+      <w:r>
         <w:t>3.1.1 Se presenta al empleado de Secretaría Académica la pantalla con los datos del Profesor.</w:t>
       </w:r>
     </w:p>
     <w:p>
       <w:pPr>
         <w:pStyle w:val="PSI-Normal"/>
-        <w:ind w:left="360" w:firstLine="0"/>
-        <w:rPr>
-          <w:lang w:val="es-ES"/>
-        </w:rPr>
-      </w:pPr>
-      <w:r>
-        <w:rPr>
-          <w:lang w:val="es-ES"/>
-        </w:rPr>
+      </w:pPr>
+      <w:r>
         <w:t>3.1.2 El</w:t>
       </w:r>
       <w:r>
-        <w:rPr>
-          <w:lang w:val="es-ES"/>
-        </w:rPr>
         <w:t xml:space="preserve"> empleado de Secretaría</w:t>
       </w:r>
       <w:r>
-        <w:rPr>
-          <w:lang w:val="es-ES"/>
-        </w:rPr>
-        <w:t xml:space="preserve"> Académica modifica los campos del formulario.</w:t>
-      </w:r>
-    </w:p>
-    <w:p>
-      <w:pPr>
-        <w:pStyle w:val="PSI-Normal"/>
-        <w:ind w:left="360" w:firstLine="0"/>
-        <w:rPr>
-          <w:lang w:val="es-ES"/>
-        </w:rPr>
-      </w:pPr>
-      <w:r>
-        <w:rPr>
-          <w:lang w:val="es-ES"/>
-        </w:rPr>
+        <w:t xml:space="preserve"> Académica modifica los campos del formulario</w:t>
+      </w:r>
+      <w:r>
+        <w:t xml:space="preserve"> (Apellido, Nombre, DNI, Email y Departamento)</w:t>
+      </w:r>
+      <w:r>
+        <w:t>.</w:t>
+      </w:r>
+    </w:p>
+    <w:p>
+      <w:pPr>
+        <w:pStyle w:val="PSI-Normal"/>
+      </w:pPr>
+      <w:r>
         <w:t>3.1.3 El</w:t>
       </w:r>
       <w:r>
-        <w:rPr>
-          <w:lang w:val="es-ES"/>
-        </w:rPr>
         <w:t xml:space="preserve"> empleado de Secretaría</w:t>
       </w:r>
       <w:r>
-        <w:rPr>
-          <w:lang w:val="es-ES"/>
-        </w:rPr>
-        <w:t xml:space="preserve"> Académica presiona el botón “Guardar”.</w:t>
-      </w:r>
-    </w:p>
-    <w:p>
-      <w:pPr>
-        <w:pStyle w:val="PSI-Normal"/>
-        <w:ind w:left="360" w:firstLine="0"/>
-        <w:rPr>
-          <w:lang w:val="es-ES"/>
-        </w:rPr>
-      </w:pPr>
-      <w:r>
-        <w:rPr>
-          <w:lang w:val="es-ES"/>
-        </w:rPr>
+        <w:t xml:space="preserve"> Académica presiona el botón “</w:t>
+      </w:r>
+      <w:r>
+        <w:t>Confirmar</w:t>
+      </w:r>
+      <w:r>
+        <w:t>”.</w:t>
+      </w:r>
+    </w:p>
+    <w:p>
+      <w:pPr>
+        <w:pStyle w:val="PSI-Normal"/>
+      </w:pPr>
+      <w:r>
         <w:t>3.1.4 Se guardan los cambios del Profesor en el sistema.</w:t>
       </w:r>
     </w:p>
@@ -1934,104 +1700,63 @@
     <w:p>
       <w:pPr>
         <w:pStyle w:val="PSI-Normal"/>
-        <w:rPr>
-          <w:u w:val="single"/>
-        </w:rPr>
-      </w:pPr>
-      <w:r>
-        <w:rPr>
-          <w:u w:val="single"/>
-        </w:rPr>
+      </w:pPr>
+      <w:r>
         <w:t xml:space="preserve">Flujo Alternativo 3: </w:t>
       </w:r>
     </w:p>
     <w:p>
       <w:pPr>
         <w:pStyle w:val="PSI-Normal"/>
-        <w:rPr>
-          <w:lang w:val="es-ES"/>
-        </w:rPr>
-      </w:pPr>
-      <w:r>
-        <w:rPr>
-          <w:lang w:val="es-ES"/>
-        </w:rPr>
+      </w:pPr>
+      <w:r>
         <w:t>4.1 "Baja de Profesor"</w:t>
       </w:r>
     </w:p>
     <w:p>
       <w:pPr>
         <w:pStyle w:val="PSI-Normal"/>
-        <w:ind w:left="360" w:firstLine="0"/>
-        <w:rPr>
-          <w:lang w:val="es-ES"/>
-        </w:rPr>
-      </w:pPr>
-      <w:r>
-        <w:rPr>
-          <w:lang w:val="es-ES"/>
-        </w:rPr>
+      </w:pPr>
+      <w:r>
         <w:t>4.1.1 Se presenta al empleado de Secretaría Académica un mensaje de confirmación.</w:t>
       </w:r>
     </w:p>
     <w:p>
       <w:pPr>
         <w:pStyle w:val="PSI-Normal"/>
-        <w:ind w:left="360" w:firstLine="0"/>
-        <w:rPr>
-          <w:lang w:val="es-ES"/>
-        </w:rPr>
-      </w:pPr>
-      <w:r>
-        <w:rPr>
-          <w:lang w:val="es-ES"/>
-        </w:rPr>
+      </w:pPr>
+      <w:r>
         <w:t>4.1.2 El</w:t>
       </w:r>
       <w:r>
-        <w:rPr>
-          <w:lang w:val="es-ES"/>
-        </w:rPr>
         <w:t xml:space="preserve"> empleado de Secretaría</w:t>
       </w:r>
       <w:r>
-        <w:rPr>
-          <w:lang w:val="es-ES"/>
-        </w:rPr>
-        <w:t xml:space="preserve"> Académica presiona “Sí”.</w:t>
-      </w:r>
-    </w:p>
-    <w:p>
-      <w:pPr>
-        <w:pStyle w:val="PSI-Normal"/>
-        <w:ind w:left="360" w:firstLine="0"/>
-        <w:rPr>
-          <w:lang w:val="es-ES"/>
-        </w:rPr>
-      </w:pPr>
-      <w:r>
-        <w:rPr>
-          <w:lang w:val="es-ES"/>
-        </w:rPr>
+        <w:t xml:space="preserve"> Académica presiona “Sí</w:t>
+      </w:r>
+      <w:r>
+        <w:t>, deseo eliminar</w:t>
+      </w:r>
+      <w:r>
+        <w:t>”.</w:t>
+      </w:r>
+    </w:p>
+    <w:p>
+      <w:pPr>
+        <w:pStyle w:val="PSI-Normal"/>
+      </w:pPr>
+      <w:r>
         <w:t>4.1.3 El profesor se elimina del sistema.</w:t>
       </w:r>
     </w:p>
     <w:p>
       <w:pPr>
         <w:pStyle w:val="PSI-Normal"/>
-        <w:ind w:left="360" w:firstLine="0"/>
-        <w:rPr>
-          <w:lang w:val="es-ES"/>
-        </w:rPr>
-      </w:pPr>
-    </w:p>
-    <w:p>
-      <w:pPr>
-        <w:pStyle w:val="PSI-Normal"/>
-        <w:ind w:left="360" w:firstLine="0"/>
-        <w:rPr>
-          <w:lang w:val="es-ES"/>
-        </w:rPr>
+      </w:pPr>
+    </w:p>
+    <w:p>
+      <w:pPr>
+        <w:pStyle w:val="PSI-Normal"/>
       </w:pPr>
     </w:p>
     <w:p>
@@ -2042,88 +1767,54 @@
     <w:p>
       <w:pPr>
         <w:pStyle w:val="PSI-Normal"/>
-        <w:rPr>
-          <w:u w:val="single"/>
-        </w:rPr>
-      </w:pPr>
-      <w:r>
-        <w:rPr>
-          <w:u w:val="single"/>
-        </w:rPr>
+      </w:pPr>
+    </w:p>
+    <w:p>
+      <w:pPr>
+        <w:pStyle w:val="PSI-Normal"/>
+      </w:pPr>
+      <w:r>
+        <w:lastRenderedPageBreak/>
         <w:t xml:space="preserve">Excepción 1: </w:t>
       </w:r>
     </w:p>
     <w:p>
       <w:pPr>
         <w:pStyle w:val="PSI-Normal"/>
-        <w:rPr>
-          <w:lang w:val="es-ES"/>
-        </w:rPr>
-      </w:pPr>
-      <w:r>
-        <w:rPr>
-          <w:lang w:val="es-ES"/>
-        </w:rPr>
+      </w:pPr>
+      <w:r>
         <w:t>El empleado de Secretaría Académica cancele la operación.</w:t>
       </w:r>
     </w:p>
     <w:p>
       <w:pPr>
         <w:pStyle w:val="PSI-Normal"/>
-        <w:rPr>
-          <w:u w:val="single"/>
-          <w:lang w:val="es-ES"/>
-        </w:rPr>
-      </w:pPr>
-      <w:r>
-        <w:rPr>
-          <w:u w:val="single"/>
-          <w:lang w:val="es-ES"/>
-        </w:rPr>
+      </w:pPr>
+      <w:r>
         <w:t xml:space="preserve">Excepción 2: </w:t>
       </w:r>
     </w:p>
     <w:p>
       <w:pPr>
         <w:pStyle w:val="PSI-Normal"/>
-        <w:rPr>
-          <w:lang w:val="es-ES"/>
-        </w:rPr>
-      </w:pPr>
-      <w:r>
-        <w:rPr>
-          <w:lang w:val="es-ES"/>
-        </w:rPr>
+      </w:pPr>
+      <w:r>
         <w:t>La clave primaria del profesor ya existe en el sistema.</w:t>
       </w:r>
     </w:p>
     <w:p>
       <w:pPr>
         <w:pStyle w:val="PSI-Normal"/>
-        <w:rPr>
-          <w:u w:val="single"/>
-          <w:lang w:val="es-ES"/>
-        </w:rPr>
-      </w:pPr>
-      <w:r>
-        <w:rPr>
-          <w:u w:val="single"/>
-          <w:lang w:val="es-ES"/>
-        </w:rPr>
+      </w:pPr>
+      <w:r>
         <w:t>Excepción 3:</w:t>
       </w:r>
     </w:p>
     <w:p>
       <w:pPr>
         <w:pStyle w:val="PSI-Normal"/>
-        <w:rPr>
-          <w:lang w:val="es-ES"/>
-        </w:rPr>
-      </w:pPr>
-      <w:r>
-        <w:rPr>
-          <w:lang w:val="es-ES"/>
-        </w:rPr>
+      </w:pPr>
+      <w:r>
         <w:t>El profesor sea responsable de asignaturas.</w:t>
       </w:r>
     </w:p>
@@ -2141,9 +1832,8 @@
       </w:pPr>
       <w:bookmarkStart w:id="18" w:name="_Toc228206481"/>
       <w:bookmarkStart w:id="19" w:name="_Toc234686586"/>
-      <w:bookmarkStart w:id="20" w:name="_Toc257615435"/>
-      <w:r>
-        <w:lastRenderedPageBreak/>
+      <w:bookmarkStart w:id="20" w:name="_Toc17389730"/>
+      <w:r>
         <w:t>Diagramas Asociados</w:t>
       </w:r>
       <w:bookmarkEnd w:id="18"/>
@@ -2154,7 +1844,7 @@
       <w:pPr>
         <w:pStyle w:val="PSI-Ttulo2"/>
       </w:pPr>
-      <w:bookmarkStart w:id="21" w:name="_Toc257615436"/>
+      <w:bookmarkStart w:id="21" w:name="_Toc17389731"/>
       <w:r>
         <w:t>Diagrama de Casos de Uso</w:t>
       </w:r>
@@ -2233,7 +1923,7 @@
       <w:pPr>
         <w:pStyle w:val="PSI-Ttulo2"/>
       </w:pPr>
-      <w:bookmarkStart w:id="22" w:name="_Toc257615437"/>
+      <w:bookmarkStart w:id="22" w:name="_Toc17389732"/>
       <w:r>
         <w:t>Diagrama de Secuencia</w:t>
       </w:r>
@@ -2241,40 +1931,46 @@
     </w:p>
     <w:p>
       <w:pPr>
-        <w:pStyle w:val="PSI-Comentario"/>
-      </w:pPr>
-      <w:r>
-        <w:t>[</w:t>
-      </w:r>
-      <w:r>
-        <w:t xml:space="preserve">En el </w:t>
-      </w:r>
-      <w:r>
-        <w:rPr>
-          <w:rFonts w:ascii="Garamond-Italic" w:hAnsi="Garamond-Italic" w:cs="Garamond-Italic"/>
-          <w:iCs/>
-        </w:rPr>
-        <w:t xml:space="preserve">diagrama de secuencia </w:t>
-      </w:r>
-      <w:r>
-        <w:t xml:space="preserve">se muestra la interacción de los objetos que componen un sistema de forma temporal. </w:t>
-      </w:r>
-    </w:p>
-    <w:p>
-      <w:pPr>
-        <w:pStyle w:val="PSI-Comentario"/>
-      </w:pPr>
-      <w:r>
-        <w:t>Un diagrama de secuencia muestra la interacción de un conjunto de objetos en una aplicación a través del tiempo y se modela para cada método de la clase</w:t>
-      </w:r>
-      <w:r>
-        <w:t>]</w:t>
-      </w:r>
-    </w:p>
-    <w:p>
-      <w:pPr>
-        <w:pStyle w:val="PSI-Normal"/>
-        <w:jc w:val="center"/>
+        <w:pStyle w:val="PSI-Normal"/>
+      </w:pPr>
+    </w:p>
+    <w:p>
+      <w:pPr>
+        <w:pStyle w:val="PSI-Normal"/>
+      </w:pPr>
+    </w:p>
+    <w:p>
+      <w:pPr>
+        <w:pStyle w:val="PSI-Normal"/>
+      </w:pPr>
+    </w:p>
+    <w:p>
+      <w:pPr>
+        <w:pStyle w:val="PSI-Normal"/>
+      </w:pPr>
+    </w:p>
+    <w:p>
+      <w:pPr>
+        <w:pStyle w:val="PSI-Normal"/>
+      </w:pPr>
+    </w:p>
+    <w:p>
+      <w:pPr>
+        <w:pStyle w:val="PSI-Normal"/>
+      </w:pPr>
+      <w:r>
+        <w:lastRenderedPageBreak/>
+        <w:t>Alta Profesor</w:t>
+      </w:r>
+    </w:p>
+    <w:p>
+      <w:pPr>
+        <w:pStyle w:val="PSI-Normal"/>
+      </w:pPr>
+    </w:p>
+    <w:p>
+      <w:pPr>
+        <w:pStyle w:val="PSI-Normal"/>
       </w:pPr>
       <w:r>
         <w:rPr>
@@ -2283,9 +1979,9 @@
         </w:rPr>
         <w:drawing>
           <wp:inline distT="0" distB="0" distL="0" distR="0">
-            <wp:extent cx="5137741" cy="2946377"/>
-            <wp:effectExtent l="19050" t="0" r="5759" b="0"/>
-            <wp:docPr id="2" name="Imagen 4"/>
+            <wp:extent cx="5400040" cy="2295017"/>
+            <wp:effectExtent l="19050" t="0" r="0" b="0"/>
+            <wp:docPr id="1" name="Imagen 1" descr="C:\xampp\htdocs\vaspa\Elaboración\Diagramas de Secuencia\CU_Gestionar Profesor\DiagramaSecuencia_AltaProfesor.jpg"/>
             <wp:cNvGraphicFramePr>
               <a:graphicFrameLocks xmlns:a="http://schemas.openxmlformats.org/drawingml/2006/main" noChangeAspect="1"/>
             </wp:cNvGraphicFramePr>
@@ -2293,7 +1989,7 @@
               <a:graphicData uri="http://schemas.openxmlformats.org/drawingml/2006/picture">
                 <pic:pic xmlns:pic="http://schemas.openxmlformats.org/drawingml/2006/picture">
                   <pic:nvPicPr>
-                    <pic:cNvPr id="0" name="Picture 4"/>
+                    <pic:cNvPr id="0" name="Picture 1" descr="C:\xampp\htdocs\vaspa\Elaboración\Diagramas de Secuencia\CU_Gestionar Profesor\DiagramaSecuencia_AltaProfesor.jpg"/>
                     <pic:cNvPicPr>
                       <a:picLocks noChangeAspect="1" noChangeArrowheads="1"/>
                     </pic:cNvPicPr>
@@ -2308,7 +2004,7 @@
                   <pic:spPr bwMode="auto">
                     <a:xfrm>
                       <a:off x="0" y="0"/>
-                      <a:ext cx="5148179" cy="2952363"/>
+                      <a:ext cx="5400040" cy="2295017"/>
                     </a:xfrm>
                     <a:prstGeom prst="rect">
                       <a:avLst/>
@@ -2328,9 +2024,188 @@
         </w:drawing>
       </w:r>
     </w:p>
+    <w:p>
+      <w:pPr>
+        <w:pStyle w:val="PSI-Normal"/>
+      </w:pPr>
+    </w:p>
+    <w:p>
+      <w:pPr>
+        <w:pStyle w:val="PSI-Normal"/>
+      </w:pPr>
+    </w:p>
+    <w:p>
+      <w:pPr>
+        <w:pStyle w:val="PSI-Normal"/>
+      </w:pPr>
+      <w:r>
+        <w:t>Baja Profesor</w:t>
+      </w:r>
+    </w:p>
+    <w:p>
+      <w:pPr>
+        <w:pStyle w:val="PSI-Normal"/>
+      </w:pPr>
+    </w:p>
+    <w:p>
+      <w:pPr>
+        <w:pStyle w:val="PSI-Normal"/>
+      </w:pPr>
+      <w:r>
+        <w:rPr>
+          <w:noProof/>
+          <w:lang w:eastAsia="es-AR"/>
+        </w:rPr>
+        <w:drawing>
+          <wp:inline distT="0" distB="0" distL="0" distR="0">
+            <wp:extent cx="5400040" cy="2325017"/>
+            <wp:effectExtent l="19050" t="0" r="0" b="0"/>
+            <wp:docPr id="7" name="Imagen 2" descr="C:\xampp\htdocs\vaspa\Elaboración\Diagramas de Secuencia\CU_Gestionar Profesor\DiagramaSecuencia_BajaProfesor.jpg"/>
+            <wp:cNvGraphicFramePr>
+              <a:graphicFrameLocks xmlns:a="http://schemas.openxmlformats.org/drawingml/2006/main" noChangeAspect="1"/>
+            </wp:cNvGraphicFramePr>
+            <a:graphic xmlns:a="http://schemas.openxmlformats.org/drawingml/2006/main">
+              <a:graphicData uri="http://schemas.openxmlformats.org/drawingml/2006/picture">
+                <pic:pic xmlns:pic="http://schemas.openxmlformats.org/drawingml/2006/picture">
+                  <pic:nvPicPr>
+                    <pic:cNvPr id="0" name="Picture 2" descr="C:\xampp\htdocs\vaspa\Elaboración\Diagramas de Secuencia\CU_Gestionar Profesor\DiagramaSecuencia_BajaProfesor.jpg"/>
+                    <pic:cNvPicPr>
+                      <a:picLocks noChangeAspect="1" noChangeArrowheads="1"/>
+                    </pic:cNvPicPr>
+                  </pic:nvPicPr>
+                  <pic:blipFill>
+                    <a:blip r:embed="rId13" cstate="print"/>
+                    <a:srcRect/>
+                    <a:stretch>
+                      <a:fillRect/>
+                    </a:stretch>
+                  </pic:blipFill>
+                  <pic:spPr bwMode="auto">
+                    <a:xfrm>
+                      <a:off x="0" y="0"/>
+                      <a:ext cx="5400040" cy="2325017"/>
+                    </a:xfrm>
+                    <a:prstGeom prst="rect">
+                      <a:avLst/>
+                    </a:prstGeom>
+                    <a:noFill/>
+                    <a:ln w="9525">
+                      <a:noFill/>
+                      <a:miter lim="800000"/>
+                      <a:headEnd/>
+                      <a:tailEnd/>
+                    </a:ln>
+                  </pic:spPr>
+                </pic:pic>
+              </a:graphicData>
+            </a:graphic>
+          </wp:inline>
+        </w:drawing>
+      </w:r>
+    </w:p>
+    <w:p>
+      <w:pPr>
+        <w:pStyle w:val="PSI-Normal"/>
+      </w:pPr>
+    </w:p>
+    <w:p>
+      <w:pPr>
+        <w:pStyle w:val="PSI-Normal"/>
+      </w:pPr>
+    </w:p>
+    <w:p>
+      <w:pPr>
+        <w:pStyle w:val="PSI-Normal"/>
+      </w:pPr>
+    </w:p>
+    <w:p>
+      <w:pPr>
+        <w:pStyle w:val="PSI-Normal"/>
+      </w:pPr>
+    </w:p>
+    <w:p>
+      <w:pPr>
+        <w:pStyle w:val="PSI-Normal"/>
+      </w:pPr>
+    </w:p>
+    <w:p>
+      <w:pPr>
+        <w:pStyle w:val="PSI-Normal"/>
+      </w:pPr>
+    </w:p>
+    <w:p>
+      <w:pPr>
+        <w:pStyle w:val="PSI-Normal"/>
+      </w:pPr>
+      <w:r>
+        <w:lastRenderedPageBreak/>
+        <w:t>Modificación Profesor</w:t>
+      </w:r>
+    </w:p>
+    <w:p>
+      <w:pPr>
+        <w:pStyle w:val="PSI-Normal"/>
+      </w:pPr>
+    </w:p>
+    <w:p>
+      <w:pPr>
+        <w:pStyle w:val="PSI-Normal"/>
+      </w:pPr>
+      <w:r>
+        <w:rPr>
+          <w:noProof/>
+          <w:lang w:eastAsia="es-AR"/>
+        </w:rPr>
+        <w:drawing>
+          <wp:inline distT="0" distB="0" distL="0" distR="0">
+            <wp:extent cx="5400040" cy="2440207"/>
+            <wp:effectExtent l="19050" t="0" r="0" b="0"/>
+            <wp:docPr id="9" name="Imagen 3" descr="C:\xampp\htdocs\vaspa\Elaboración\Diagramas de Secuencia\CU_Gestionar Profesor\DiagramaSecuencia_ModificacionProfesor.jpg"/>
+            <wp:cNvGraphicFramePr>
+              <a:graphicFrameLocks xmlns:a="http://schemas.openxmlformats.org/drawingml/2006/main" noChangeAspect="1"/>
+            </wp:cNvGraphicFramePr>
+            <a:graphic xmlns:a="http://schemas.openxmlformats.org/drawingml/2006/main">
+              <a:graphicData uri="http://schemas.openxmlformats.org/drawingml/2006/picture">
+                <pic:pic xmlns:pic="http://schemas.openxmlformats.org/drawingml/2006/picture">
+                  <pic:nvPicPr>
+                    <pic:cNvPr id="0" name="Picture 3" descr="C:\xampp\htdocs\vaspa\Elaboración\Diagramas de Secuencia\CU_Gestionar Profesor\DiagramaSecuencia_ModificacionProfesor.jpg"/>
+                    <pic:cNvPicPr>
+                      <a:picLocks noChangeAspect="1" noChangeArrowheads="1"/>
+                    </pic:cNvPicPr>
+                  </pic:nvPicPr>
+                  <pic:blipFill>
+                    <a:blip r:embed="rId14" cstate="print"/>
+                    <a:srcRect/>
+                    <a:stretch>
+                      <a:fillRect/>
+                    </a:stretch>
+                  </pic:blipFill>
+                  <pic:spPr bwMode="auto">
+                    <a:xfrm>
+                      <a:off x="0" y="0"/>
+                      <a:ext cx="5400040" cy="2440207"/>
+                    </a:xfrm>
+                    <a:prstGeom prst="rect">
+                      <a:avLst/>
+                    </a:prstGeom>
+                    <a:noFill/>
+                    <a:ln w="9525">
+                      <a:noFill/>
+                      <a:miter lim="800000"/>
+                      <a:headEnd/>
+                      <a:tailEnd/>
+                    </a:ln>
+                  </pic:spPr>
+                </pic:pic>
+              </a:graphicData>
+            </a:graphic>
+          </wp:inline>
+        </w:drawing>
+      </w:r>
+    </w:p>
     <w:sectPr>
-      <w:headerReference w:type="default" r:id="rId13"/>
-      <w:footerReference w:type="default" r:id="rId14"/>
+      <w:headerReference w:type="default" r:id="rId15"/>
+      <w:footerReference w:type="default" r:id="rId16"/>
       <w:pgSz w:w="11906" w:h="16838"/>
       <w:pgMar w:top="1535" w:right="1701" w:bottom="1417" w:left="1701" w:header="567" w:footer="572" w:gutter="0"/>
       <w:cols w:space="708"/>
@@ -2473,7 +2348,7 @@
             <w:rFonts w:asciiTheme="majorHAnsi" w:hAnsiTheme="majorHAnsi" w:cstheme="majorHAnsi"/>
             <w:noProof/>
           </w:rPr>
-          <w:t>6</w:t>
+          <w:t>3</w:t>
         </w:r>
         <w:r>
           <w:rPr>
@@ -2510,7 +2385,7 @@
             <w:rFonts w:asciiTheme="majorHAnsi" w:hAnsiTheme="majorHAnsi" w:cstheme="majorHAnsi"/>
             <w:noProof/>
           </w:rPr>
-          <w:t>7</w:t>
+          <w:t>8</w:t>
         </w:r>
         <w:r>
           <w:rPr>
@@ -5097,10 +4972,7 @@
     <w:basedOn w:val="Normal"/>
     <w:autoRedefine/>
     <w:qFormat/>
-    <w:rsid w:val="009A3173"/>
-    <w:pPr>
-      <w:jc w:val="both"/>
-    </w:pPr>
+    <w:rsid w:val="004C4217"/>
     <w:rPr>
       <w:lang w:val="es-AR"/>
     </w:rPr>
@@ -5453,7 +5325,7 @@
 </file>
 
 <file path=customXml/itemProps2.xml><?xml version="1.0" encoding="utf-8"?>
-<ds:datastoreItem xmlns:ds="http://schemas.openxmlformats.org/officeDocument/2006/customXml" ds:itemID="{CEFC4A0E-77B6-4378-9CA8-323B82972243}">
+<ds:datastoreItem xmlns:ds="http://schemas.openxmlformats.org/officeDocument/2006/customXml" ds:itemID="{699EC073-1FF7-4DCA-A363-66F633DCFD30}">
   <ds:schemaRefs>
     <ds:schemaRef ds:uri="http://schemas.openxmlformats.org/officeDocument/2006/bibliography"/>
   </ds:schemaRefs>

</xml_diff>

<commit_message>
-Agregación de funcionalidad al botón "Ver asignaturas de profesor".
-Modificación y actualización de los documentos:
-Caso de Prueba - Gestionar Profesor.
-Especificación CU Gestionar Profesor.

-Carga de Screenshots de los CU funcionales.
</commit_message>
<xml_diff>
--- a/Elaboración/Especificaciones CU/Especificacion Caso de Uso Gestionar Profesor.docx
+++ b/Elaboración/Especificaciones CU/Especificacion Caso de Uso Gestionar Profesor.docx
@@ -584,7 +584,7 @@
           <w:r>
             <w:fldChar w:fldCharType="separate"/>
           </w:r>
-          <w:hyperlink w:anchor="_Toc17389724" w:history="1">
+          <w:hyperlink w:anchor="_Toc37845034" w:history="1">
             <w:r>
               <w:rPr>
                 <w:rStyle w:val="Hipervnculo"/>
@@ -611,7 +611,7 @@
                 <w:noProof/>
                 <w:webHidden/>
               </w:rPr>
-              <w:instrText xml:space="preserve"> PAGEREF _Toc17389724 \h </w:instrText>
+              <w:instrText xml:space="preserve"> PAGEREF _Toc37845034 \h </w:instrText>
             </w:r>
             <w:r>
               <w:rPr>
@@ -655,7 +655,7 @@
               <w:lang w:val="es-AR" w:eastAsia="es-AR"/>
             </w:rPr>
           </w:pPr>
-          <w:hyperlink w:anchor="_Toc17389725" w:history="1">
+          <w:hyperlink w:anchor="_Toc37845035" w:history="1">
             <w:r>
               <w:rPr>
                 <w:rStyle w:val="Hipervnculo"/>
@@ -682,7 +682,7 @@
                 <w:noProof/>
                 <w:webHidden/>
               </w:rPr>
-              <w:instrText xml:space="preserve"> PAGEREF _Toc17389725 \h </w:instrText>
+              <w:instrText xml:space="preserve"> PAGEREF _Toc37845035 \h </w:instrText>
             </w:r>
             <w:r>
               <w:rPr>
@@ -726,7 +726,7 @@
               <w:lang w:val="es-AR" w:eastAsia="es-AR"/>
             </w:rPr>
           </w:pPr>
-          <w:hyperlink w:anchor="_Toc17389726" w:history="1">
+          <w:hyperlink w:anchor="_Toc37845036" w:history="1">
             <w:r>
               <w:rPr>
                 <w:rStyle w:val="Hipervnculo"/>
@@ -753,7 +753,7 @@
                 <w:noProof/>
                 <w:webHidden/>
               </w:rPr>
-              <w:instrText xml:space="preserve"> PAGEREF _Toc17389726 \h </w:instrText>
+              <w:instrText xml:space="preserve"> PAGEREF _Toc37845036 \h </w:instrText>
             </w:r>
             <w:r>
               <w:rPr>
@@ -797,7 +797,7 @@
               <w:lang w:val="es-AR" w:eastAsia="es-AR"/>
             </w:rPr>
           </w:pPr>
-          <w:hyperlink w:anchor="_Toc17389727" w:history="1">
+          <w:hyperlink w:anchor="_Toc37845037" w:history="1">
             <w:r>
               <w:rPr>
                 <w:rStyle w:val="Hipervnculo"/>
@@ -824,7 +824,7 @@
                 <w:noProof/>
                 <w:webHidden/>
               </w:rPr>
-              <w:instrText xml:space="preserve"> PAGEREF _Toc17389727 \h </w:instrText>
+              <w:instrText xml:space="preserve"> PAGEREF _Toc37845037 \h </w:instrText>
             </w:r>
             <w:r>
               <w:rPr>
@@ -868,7 +868,7 @@
               <w:lang w:val="es-AR" w:eastAsia="es-AR"/>
             </w:rPr>
           </w:pPr>
-          <w:hyperlink w:anchor="_Toc17389728" w:history="1">
+          <w:hyperlink w:anchor="_Toc37845038" w:history="1">
             <w:r>
               <w:rPr>
                 <w:rStyle w:val="Hipervnculo"/>
@@ -895,7 +895,7 @@
                 <w:noProof/>
                 <w:webHidden/>
               </w:rPr>
-              <w:instrText xml:space="preserve"> PAGEREF _Toc17389728 \h </w:instrText>
+              <w:instrText xml:space="preserve"> PAGEREF _Toc37845038 \h </w:instrText>
             </w:r>
             <w:r>
               <w:rPr>
@@ -939,7 +939,7 @@
               <w:lang w:val="es-AR" w:eastAsia="es-AR"/>
             </w:rPr>
           </w:pPr>
-          <w:hyperlink w:anchor="_Toc17389729" w:history="1">
+          <w:hyperlink w:anchor="_Toc37845039" w:history="1">
             <w:r>
               <w:rPr>
                 <w:rStyle w:val="Hipervnculo"/>
@@ -966,7 +966,7 @@
                 <w:noProof/>
                 <w:webHidden/>
               </w:rPr>
-              <w:instrText xml:space="preserve"> PAGEREF _Toc17389729 \h </w:instrText>
+              <w:instrText xml:space="preserve"> PAGEREF _Toc37845039 \h </w:instrText>
             </w:r>
             <w:r>
               <w:rPr>
@@ -1010,7 +1010,7 @@
               <w:lang w:val="es-AR" w:eastAsia="es-AR"/>
             </w:rPr>
           </w:pPr>
-          <w:hyperlink w:anchor="_Toc17389730" w:history="1">
+          <w:hyperlink w:anchor="_Toc37845040" w:history="1">
             <w:r>
               <w:rPr>
                 <w:rStyle w:val="Hipervnculo"/>
@@ -1037,7 +1037,7 @@
                 <w:noProof/>
                 <w:webHidden/>
               </w:rPr>
-              <w:instrText xml:space="preserve"> PAGEREF _Toc17389730 \h </w:instrText>
+              <w:instrText xml:space="preserve"> PAGEREF _Toc37845040 \h </w:instrText>
             </w:r>
             <w:r>
               <w:rPr>
@@ -1081,7 +1081,7 @@
               <w:lang w:val="es-AR" w:eastAsia="es-AR"/>
             </w:rPr>
           </w:pPr>
-          <w:hyperlink w:anchor="_Toc17389731" w:history="1">
+          <w:hyperlink w:anchor="_Toc37845041" w:history="1">
             <w:r>
               <w:rPr>
                 <w:rStyle w:val="Hipervnculo"/>
@@ -1108,7 +1108,7 @@
                 <w:noProof/>
                 <w:webHidden/>
               </w:rPr>
-              <w:instrText xml:space="preserve"> PAGEREF _Toc17389731 \h </w:instrText>
+              <w:instrText xml:space="preserve"> PAGEREF _Toc37845041 \h </w:instrText>
             </w:r>
             <w:r>
               <w:rPr>
@@ -1152,7 +1152,7 @@
               <w:lang w:val="es-AR" w:eastAsia="es-AR"/>
             </w:rPr>
           </w:pPr>
-          <w:hyperlink w:anchor="_Toc17389732" w:history="1">
+          <w:hyperlink w:anchor="_Toc37845042" w:history="1">
             <w:r>
               <w:rPr>
                 <w:rStyle w:val="Hipervnculo"/>
@@ -1179,7 +1179,7 @@
                 <w:noProof/>
                 <w:webHidden/>
               </w:rPr>
-              <w:instrText xml:space="preserve"> PAGEREF _Toc17389732 \h </w:instrText>
+              <w:instrText xml:space="preserve"> PAGEREF _Toc37845042 \h </w:instrText>
             </w:r>
             <w:r>
               <w:rPr>
@@ -1199,7 +1199,7 @@
                 <w:noProof/>
                 <w:webHidden/>
               </w:rPr>
-              <w:t>6</w:t>
+              <w:t>7</w:t>
             </w:r>
             <w:r>
               <w:rPr>
@@ -1259,7 +1259,7 @@
       </w:pPr>
       <w:bookmarkStart w:id="0" w:name="_Toc228206475"/>
       <w:bookmarkStart w:id="1" w:name="_Toc234686580"/>
-      <w:bookmarkStart w:id="2" w:name="_Toc17389724"/>
+      <w:bookmarkStart w:id="2" w:name="_Toc37845034"/>
       <w:r>
         <w:t>Descripción</w:t>
       </w:r>
@@ -1295,7 +1295,7 @@
       </w:pPr>
       <w:bookmarkStart w:id="3" w:name="_Toc228206476"/>
       <w:bookmarkStart w:id="4" w:name="_Toc234686581"/>
-      <w:bookmarkStart w:id="5" w:name="_Toc17389725"/>
+      <w:bookmarkStart w:id="5" w:name="_Toc37845035"/>
       <w:r>
         <w:t>Actores del CU</w:t>
       </w:r>
@@ -1317,7 +1317,7 @@
       </w:pPr>
       <w:bookmarkStart w:id="6" w:name="_Toc228206477"/>
       <w:bookmarkStart w:id="7" w:name="_Toc234686582"/>
-      <w:bookmarkStart w:id="8" w:name="_Toc17389726"/>
+      <w:bookmarkStart w:id="8" w:name="_Toc37845036"/>
       <w:r>
         <w:t>Precondiciones</w:t>
       </w:r>
@@ -1347,7 +1347,7 @@
       </w:pPr>
       <w:bookmarkStart w:id="9" w:name="_Toc228206478"/>
       <w:bookmarkStart w:id="10" w:name="_Toc234686583"/>
-      <w:bookmarkStart w:id="11" w:name="_Toc17389727"/>
+      <w:bookmarkStart w:id="11" w:name="_Toc37845037"/>
       <w:r>
         <w:t>Flujo de Eventos Normal</w:t>
       </w:r>
@@ -1431,7 +1431,7 @@
       </w:pPr>
       <w:bookmarkStart w:id="12" w:name="_Toc228206479"/>
       <w:bookmarkStart w:id="13" w:name="_Toc234686584"/>
-      <w:bookmarkStart w:id="14" w:name="_Toc17389728"/>
+      <w:bookmarkStart w:id="14" w:name="_Toc37845038"/>
       <w:proofErr w:type="spellStart"/>
       <w:r>
         <w:t>Poscondiciones</w:t>
@@ -1518,7 +1518,7 @@
       </w:pPr>
       <w:bookmarkStart w:id="15" w:name="_Toc228206480"/>
       <w:bookmarkStart w:id="16" w:name="_Toc234686585"/>
-      <w:bookmarkStart w:id="17" w:name="_Toc17389729"/>
+      <w:bookmarkStart w:id="17" w:name="_Toc37845039"/>
       <w:r>
         <w:lastRenderedPageBreak/>
         <w:t>Flujo de Eventos Alternativo</w:t>
@@ -1570,7 +1570,10 @@
         <w:t xml:space="preserve"> Académica completa los campos del formulario</w:t>
       </w:r>
       <w:r>
-        <w:t xml:space="preserve"> (Apellido, Nombre, DNI, Email y Departamento)</w:t>
+        <w:t xml:space="preserve"> (Apellido, Nombre,</w:t>
+      </w:r>
+      <w:r>
+        <w:t xml:space="preserve"> Email y Departamento)</w:t>
       </w:r>
       <w:r>
         <w:t>.</w:t>
@@ -1655,7 +1658,10 @@
         <w:t xml:space="preserve"> Académica modifica los campos del formulario</w:t>
       </w:r>
       <w:r>
-        <w:t xml:space="preserve"> (Apellido, Nombre, DNI, Email y Departamento)</w:t>
+        <w:t xml:space="preserve"> (Apellido, Nombre,</w:t>
+      </w:r>
+      <w:r>
+        <w:t xml:space="preserve"> Email y Departamento)</w:t>
       </w:r>
       <w:r>
         <w:t>.</w:t>
@@ -1822,6 +1828,16 @@
       <w:pPr>
         <w:pStyle w:val="PSI-Comentario"/>
       </w:pPr>
+    </w:p>
+    <w:p>
+      <w:pPr>
+        <w:pStyle w:val="PSI-Comentario"/>
+      </w:pPr>
+    </w:p>
+    <w:p>
+      <w:pPr>
+        <w:pStyle w:val="PSI-Comentario"/>
+      </w:pPr>
       <w:r>
         <w:br/>
       </w:r>
@@ -1832,7 +1848,7 @@
       </w:pPr>
       <w:bookmarkStart w:id="18" w:name="_Toc228206481"/>
       <w:bookmarkStart w:id="19" w:name="_Toc234686586"/>
-      <w:bookmarkStart w:id="20" w:name="_Toc17389730"/>
+      <w:bookmarkStart w:id="20" w:name="_Toc37845040"/>
       <w:r>
         <w:t>Diagramas Asociados</w:t>
       </w:r>
@@ -1842,9 +1858,19 @@
     </w:p>
     <w:p>
       <w:pPr>
+        <w:pStyle w:val="PSI-Ttulo1"/>
+      </w:pPr>
+    </w:p>
+    <w:p>
+      <w:pPr>
+        <w:pStyle w:val="PSI-Ttulo1"/>
+      </w:pPr>
+    </w:p>
+    <w:p>
+      <w:pPr>
         <w:pStyle w:val="PSI-Ttulo2"/>
       </w:pPr>
-      <w:bookmarkStart w:id="21" w:name="_Toc17389731"/>
+      <w:bookmarkStart w:id="21" w:name="_Toc37845041"/>
       <w:r>
         <w:t>Diagrama de Casos de Uso</w:t>
       </w:r>
@@ -1923,7 +1949,12 @@
       <w:pPr>
         <w:pStyle w:val="PSI-Ttulo2"/>
       </w:pPr>
-      <w:bookmarkStart w:id="22" w:name="_Toc17389732"/>
+    </w:p>
+    <w:p>
+      <w:pPr>
+        <w:pStyle w:val="PSI-Ttulo2"/>
+      </w:pPr>
+      <w:bookmarkStart w:id="22" w:name="_Toc37845042"/>
       <w:r>
         <w:t>Diagrama de Secuencia</w:t>
       </w:r>
@@ -1938,28 +1969,7 @@
       <w:pPr>
         <w:pStyle w:val="PSI-Normal"/>
       </w:pPr>
-    </w:p>
-    <w:p>
-      <w:pPr>
-        <w:pStyle w:val="PSI-Normal"/>
-      </w:pPr>
-    </w:p>
-    <w:p>
-      <w:pPr>
-        <w:pStyle w:val="PSI-Normal"/>
-      </w:pPr>
-    </w:p>
-    <w:p>
-      <w:pPr>
-        <w:pStyle w:val="PSI-Normal"/>
-      </w:pPr>
-    </w:p>
-    <w:p>
-      <w:pPr>
-        <w:pStyle w:val="PSI-Normal"/>
-      </w:pPr>
-      <w:r>
-        <w:lastRenderedPageBreak/>
+      <w:r>
         <w:t>Alta Profesor</w:t>
       </w:r>
     </w:p>
@@ -2102,21 +2112,6 @@
           </wp:inline>
         </w:drawing>
       </w:r>
-    </w:p>
-    <w:p>
-      <w:pPr>
-        <w:pStyle w:val="PSI-Normal"/>
-      </w:pPr>
-    </w:p>
-    <w:p>
-      <w:pPr>
-        <w:pStyle w:val="PSI-Normal"/>
-      </w:pPr>
-    </w:p>
-    <w:p>
-      <w:pPr>
-        <w:pStyle w:val="PSI-Normal"/>
-      </w:pPr>
     </w:p>
     <w:p>
       <w:pPr>
@@ -5325,7 +5320,7 @@
 </file>
 
 <file path=customXml/itemProps2.xml><?xml version="1.0" encoding="utf-8"?>
-<ds:datastoreItem xmlns:ds="http://schemas.openxmlformats.org/officeDocument/2006/customXml" ds:itemID="{699EC073-1FF7-4DCA-A363-66F633DCFD30}">
+<ds:datastoreItem xmlns:ds="http://schemas.openxmlformats.org/officeDocument/2006/customXml" ds:itemID="{95E14FC9-815A-4D80-AB87-D20ED3F95893}">
   <ds:schemaRefs>
     <ds:schemaRef ds:uri="http://schemas.openxmlformats.org/officeDocument/2006/bibliography"/>
   </ds:schemaRefs>

</xml_diff>